<commit_message>
Seguridad I y notas
</commit_message>
<xml_diff>
--- a/4° Año/1° Semestre/Seguridad informatica I/TP cuestionario/Cuestionario Seguridad Informatica I.docx
+++ b/4° Año/1° Semestre/Seguridad informatica I/TP cuestionario/Cuestionario Seguridad Informatica I.docx
@@ -169,15 +169,7 @@
           <w:sz w:val="36"/>
           <w:szCs w:val="36"/>
         </w:rPr>
-        <w:t xml:space="preserve">X  </w:t>
-      </w:r>
-      <w:r>
-        <w:rPr>
-          <w:rFonts w:ascii="Covered By Your Grace" w:eastAsia="Covered By Your Grace" w:hAnsi="Covered By Your Grace" w:cs="Covered By Your Grace"/>
-          <w:sz w:val="36"/>
-          <w:szCs w:val="36"/>
-        </w:rPr>
-        <w:t>-</w:t>
+        <w:t>X  -</w:t>
       </w:r>
       <w:proofErr w:type="gramEnd"/>
       <w:r>
@@ -206,11 +198,13 @@
         <w:jc w:val="both"/>
         <w:rPr>
           <w:rFonts w:ascii="Arial" w:eastAsia="Arial" w:hAnsi="Arial" w:cs="Arial"/>
-        </w:rPr>
-      </w:pPr>
-      <w:r>
-        <w:rPr>
-          <w:rFonts w:ascii="Arial" w:eastAsia="Arial" w:hAnsi="Arial" w:cs="Arial"/>
+          <w:color w:val="FF0000"/>
+        </w:rPr>
+      </w:pPr>
+      <w:r>
+        <w:rPr>
+          <w:rFonts w:ascii="Arial" w:eastAsia="Arial" w:hAnsi="Arial" w:cs="Arial"/>
+          <w:color w:val="FF0000"/>
         </w:rPr>
         <w:t>¿Los Datos me ayudan en una Decisión?</w:t>
       </w:r>
@@ -232,11 +226,13 @@
         <w:jc w:val="both"/>
         <w:rPr>
           <w:rFonts w:ascii="Arial" w:eastAsia="Arial" w:hAnsi="Arial" w:cs="Arial"/>
-        </w:rPr>
-      </w:pPr>
-      <w:r>
-        <w:rPr>
-          <w:rFonts w:ascii="Arial" w:eastAsia="Arial" w:hAnsi="Arial" w:cs="Arial"/>
+          <w:color w:val="FF0000"/>
+        </w:rPr>
+      </w:pPr>
+      <w:r>
+        <w:rPr>
+          <w:rFonts w:ascii="Arial" w:eastAsia="Arial" w:hAnsi="Arial" w:cs="Arial"/>
+          <w:color w:val="FF0000"/>
         </w:rPr>
         <w:t>¿Los Datos conforman la sabiduría?</w:t>
       </w:r>
@@ -258,11 +254,13 @@
         <w:jc w:val="both"/>
         <w:rPr>
           <w:rFonts w:ascii="Arial" w:eastAsia="Arial" w:hAnsi="Arial" w:cs="Arial"/>
-        </w:rPr>
-      </w:pPr>
-      <w:r>
-        <w:rPr>
-          <w:rFonts w:ascii="Arial" w:eastAsia="Arial" w:hAnsi="Arial" w:cs="Arial"/>
+          <w:color w:val="FF0000"/>
+        </w:rPr>
+      </w:pPr>
+      <w:r>
+        <w:rPr>
+          <w:rFonts w:ascii="Arial" w:eastAsia="Arial" w:hAnsi="Arial" w:cs="Arial"/>
+          <w:color w:val="FF0000"/>
         </w:rPr>
         <w:t>¿Sin Información no logramos el objetivo?</w:t>
       </w:r>
@@ -284,11 +282,13 @@
         <w:jc w:val="both"/>
         <w:rPr>
           <w:rFonts w:ascii="Arial" w:eastAsia="Arial" w:hAnsi="Arial" w:cs="Arial"/>
-        </w:rPr>
-      </w:pPr>
-      <w:r>
-        <w:rPr>
-          <w:rFonts w:ascii="Arial" w:eastAsia="Arial" w:hAnsi="Arial" w:cs="Arial"/>
+          <w:color w:val="FF0000"/>
+        </w:rPr>
+      </w:pPr>
+      <w:r>
+        <w:rPr>
+          <w:rFonts w:ascii="Arial" w:eastAsia="Arial" w:hAnsi="Arial" w:cs="Arial"/>
+          <w:color w:val="FF0000"/>
         </w:rPr>
         <w:t>¿El Riesgo es el daño sobre el activo?</w:t>
       </w:r>
@@ -310,11 +310,13 @@
         <w:jc w:val="both"/>
         <w:rPr>
           <w:rFonts w:ascii="Arial" w:eastAsia="Arial" w:hAnsi="Arial" w:cs="Arial"/>
-        </w:rPr>
-      </w:pPr>
-      <w:r>
-        <w:rPr>
-          <w:rFonts w:ascii="Arial" w:eastAsia="Arial" w:hAnsi="Arial" w:cs="Arial"/>
+          <w:color w:val="FF0000"/>
+        </w:rPr>
+      </w:pPr>
+      <w:r>
+        <w:rPr>
+          <w:rFonts w:ascii="Arial" w:eastAsia="Arial" w:hAnsi="Arial" w:cs="Arial"/>
+          <w:color w:val="FF0000"/>
         </w:rPr>
         <w:t>¿Cuántos pasos son necesarios para implementar la seguridad informática?</w:t>
       </w:r>
@@ -336,27 +338,15 @@
         <w:jc w:val="both"/>
         <w:rPr>
           <w:rFonts w:ascii="Arial" w:eastAsia="Arial" w:hAnsi="Arial" w:cs="Arial"/>
-        </w:rPr>
-      </w:pPr>
-      <w:r>
-        <w:rPr>
-          <w:rFonts w:ascii="Arial" w:eastAsia="Arial" w:hAnsi="Arial" w:cs="Arial"/>
-        </w:rPr>
-        <w:t>¿</w:t>
-      </w:r>
-      <w:proofErr w:type="spellStart"/>
-      <w:r>
-        <w:rPr>
-          <w:rFonts w:ascii="Arial" w:eastAsia="Arial" w:hAnsi="Arial" w:cs="Arial"/>
-        </w:rPr>
-        <w:t>Cual</w:t>
-      </w:r>
-      <w:proofErr w:type="spellEnd"/>
-      <w:r>
-        <w:rPr>
-          <w:rFonts w:ascii="Arial" w:eastAsia="Arial" w:hAnsi="Arial" w:cs="Arial"/>
-        </w:rPr>
-        <w:t xml:space="preserve"> es el comienzo y el final de PDCA?</w:t>
+          <w:color w:val="FF0000"/>
+        </w:rPr>
+      </w:pPr>
+      <w:r>
+        <w:rPr>
+          <w:rFonts w:ascii="Arial" w:eastAsia="Arial" w:hAnsi="Arial" w:cs="Arial"/>
+          <w:color w:val="FF0000"/>
+        </w:rPr>
+        <w:t>¿Cual es el comienzo y el final de PDCA?</w:t>
       </w:r>
     </w:p>
     <w:p>
@@ -376,11 +366,13 @@
         <w:jc w:val="both"/>
         <w:rPr>
           <w:rFonts w:ascii="Arial" w:eastAsia="Arial" w:hAnsi="Arial" w:cs="Arial"/>
-        </w:rPr>
-      </w:pPr>
-      <w:r>
-        <w:rPr>
-          <w:rFonts w:ascii="Arial" w:eastAsia="Arial" w:hAnsi="Arial" w:cs="Arial"/>
+          <w:color w:val="FF0000"/>
+        </w:rPr>
+      </w:pPr>
+      <w:r>
+        <w:rPr>
+          <w:rFonts w:ascii="Arial" w:eastAsia="Arial" w:hAnsi="Arial" w:cs="Arial"/>
+          <w:color w:val="FF0000"/>
         </w:rPr>
         <w:t xml:space="preserve">Mencione un activo duro, </w:t>
       </w:r>
@@ -388,19 +380,15 @@
       <w:r>
         <w:rPr>
           <w:rFonts w:ascii="Arial" w:eastAsia="Arial" w:hAnsi="Arial" w:cs="Arial"/>
-        </w:rPr>
-        <w:t>s</w:t>
-      </w:r>
-      <w:r>
-        <w:rPr>
-          <w:rFonts w:ascii="Arial" w:eastAsia="Arial" w:hAnsi="Arial" w:cs="Arial"/>
-        </w:rPr>
-        <w:t>oft</w:t>
+          <w:color w:val="FF0000"/>
+        </w:rPr>
+        <w:t>soft</w:t>
       </w:r>
       <w:proofErr w:type="spellEnd"/>
       <w:r>
         <w:rPr>
           <w:rFonts w:ascii="Arial" w:eastAsia="Arial" w:hAnsi="Arial" w:cs="Arial"/>
+          <w:color w:val="FF0000"/>
         </w:rPr>
         <w:t>, físico, intangible, tangible</w:t>
       </w:r>
@@ -422,11 +410,13 @@
         <w:jc w:val="both"/>
         <w:rPr>
           <w:rFonts w:ascii="Arial" w:eastAsia="Arial" w:hAnsi="Arial" w:cs="Arial"/>
-        </w:rPr>
-      </w:pPr>
-      <w:r>
-        <w:rPr>
-          <w:rFonts w:ascii="Arial" w:eastAsia="Arial" w:hAnsi="Arial" w:cs="Arial"/>
+          <w:color w:val="FF0000"/>
+        </w:rPr>
+      </w:pPr>
+      <w:r>
+        <w:rPr>
+          <w:rFonts w:ascii="Arial" w:eastAsia="Arial" w:hAnsi="Arial" w:cs="Arial"/>
+          <w:color w:val="FF0000"/>
         </w:rPr>
         <w:t>¿Un ACTIVO puede tener valor cero?</w:t>
       </w:r>
@@ -448,11 +438,13 @@
         <w:jc w:val="both"/>
         <w:rPr>
           <w:rFonts w:ascii="Arial" w:eastAsia="Arial" w:hAnsi="Arial" w:cs="Arial"/>
-        </w:rPr>
-      </w:pPr>
-      <w:r>
-        <w:rPr>
-          <w:rFonts w:ascii="Arial" w:eastAsia="Arial" w:hAnsi="Arial" w:cs="Arial"/>
+          <w:color w:val="FF0000"/>
+        </w:rPr>
+      </w:pPr>
+      <w:r>
+        <w:rPr>
+          <w:rFonts w:ascii="Arial" w:eastAsia="Arial" w:hAnsi="Arial" w:cs="Arial"/>
+          <w:color w:val="FF0000"/>
         </w:rPr>
         <w:t xml:space="preserve">¿A </w:t>
       </w:r>
@@ -460,6 +452,7 @@
       <w:r>
         <w:rPr>
           <w:rFonts w:ascii="Arial" w:eastAsia="Arial" w:hAnsi="Arial" w:cs="Arial"/>
+          <w:color w:val="FF0000"/>
         </w:rPr>
         <w:t>que</w:t>
       </w:r>
@@ -467,6 +460,7 @@
       <w:r>
         <w:rPr>
           <w:rFonts w:ascii="Arial" w:eastAsia="Arial" w:hAnsi="Arial" w:cs="Arial"/>
+          <w:color w:val="FF0000"/>
         </w:rPr>
         <w:t xml:space="preserve"> se le denomina IMPACTO a un ACTIVO?</w:t>
       </w:r>
@@ -488,11 +482,13 @@
         <w:jc w:val="both"/>
         <w:rPr>
           <w:rFonts w:ascii="Arial" w:eastAsia="Arial" w:hAnsi="Arial" w:cs="Arial"/>
-        </w:rPr>
-      </w:pPr>
-      <w:r>
-        <w:rPr>
-          <w:rFonts w:ascii="Arial" w:eastAsia="Arial" w:hAnsi="Arial" w:cs="Arial"/>
+          <w:color w:val="FF0000"/>
+        </w:rPr>
+      </w:pPr>
+      <w:r>
+        <w:rPr>
+          <w:rFonts w:ascii="Arial" w:eastAsia="Arial" w:hAnsi="Arial" w:cs="Arial"/>
+          <w:color w:val="FF0000"/>
         </w:rPr>
         <w:t>¿Cómo crece el RIESGO?</w:t>
       </w:r>
@@ -540,11 +536,13 @@
         <w:jc w:val="both"/>
         <w:rPr>
           <w:rFonts w:ascii="Arial" w:eastAsia="Arial" w:hAnsi="Arial" w:cs="Arial"/>
-        </w:rPr>
-      </w:pPr>
-      <w:r>
-        <w:rPr>
-          <w:rFonts w:ascii="Arial" w:eastAsia="Arial" w:hAnsi="Arial" w:cs="Arial"/>
+          <w:color w:val="FF0000"/>
+        </w:rPr>
+      </w:pPr>
+      <w:r>
+        <w:rPr>
+          <w:rFonts w:ascii="Arial" w:eastAsia="Arial" w:hAnsi="Arial" w:cs="Arial"/>
+          <w:color w:val="FF0000"/>
         </w:rPr>
         <w:t>¿Para asegurar la DISPONIBILIDAD, CONFIDENCIALIDAD e INTEGRIDAD es necesario gestionar al personal?</w:t>
       </w:r>
@@ -650,13 +648,7 @@
         <w:rPr>
           <w:rFonts w:ascii="Arial" w:eastAsia="Arial" w:hAnsi="Arial" w:cs="Arial"/>
         </w:rPr>
-        <w:t>¿Que se propone con la GESTIÓN DE LOS ACTIVO</w:t>
-      </w:r>
-      <w:r>
-        <w:rPr>
-          <w:rFonts w:ascii="Arial" w:eastAsia="Arial" w:hAnsi="Arial" w:cs="Arial"/>
-        </w:rPr>
-        <w:t>S?</w:t>
+        <w:t>¿Que se propone con la GESTIÓN DE LOS ACTIVOS?</w:t>
       </w:r>
     </w:p>
     <w:p>
@@ -702,11 +694,13 @@
         <w:jc w:val="both"/>
         <w:rPr>
           <w:rFonts w:ascii="Arial" w:eastAsia="Arial" w:hAnsi="Arial" w:cs="Arial"/>
-        </w:rPr>
-      </w:pPr>
-      <w:r>
-        <w:rPr>
-          <w:rFonts w:ascii="Arial" w:eastAsia="Arial" w:hAnsi="Arial" w:cs="Arial"/>
+          <w:color w:val="FF0000"/>
+        </w:rPr>
+      </w:pPr>
+      <w:r>
+        <w:rPr>
+          <w:rFonts w:ascii="Arial" w:eastAsia="Arial" w:hAnsi="Arial" w:cs="Arial"/>
+          <w:color w:val="FF0000"/>
         </w:rPr>
         <w:t>Cada ACTIVO tiene 3 propiedades</w:t>
       </w:r>
@@ -817,13 +811,7 @@
         <w:rPr>
           <w:rFonts w:ascii="Arial" w:eastAsia="Arial" w:hAnsi="Arial" w:cs="Arial"/>
         </w:rPr>
-        <w:t>Los datos son la representación simbólica de una variable (cuantitativa o cualitativa). Los datos ayudan en la toma de decisiones porque son los datos los que nos permiten tomar decisiones informadas, las cuales se toman a partir de un pensamiento crítico.</w:t>
-      </w:r>
-      <w:r>
-        <w:rPr>
-          <w:rFonts w:ascii="Arial" w:eastAsia="Arial" w:hAnsi="Arial" w:cs="Arial"/>
-        </w:rPr>
-        <w:t xml:space="preserve"> Estas decisiones son las que nos permiten llegar al objetivo que nos planteemos. Los datos también permiten fundamentar nuestras decisiones y acciones.</w:t>
+        <w:t>Los datos son la representación simbólica de una variable (cuantitativa o cualitativa). Los datos ayudan en la toma de decisiones porque son los datos los que nos permiten tomar decisiones informadas, las cuales se toman a partir de un pensamiento crítico. Estas decisiones son las que nos permiten llegar al objetivo que nos planteemos. Los datos también permiten fundamentar nuestras decisiones y acciones.</w:t>
       </w:r>
     </w:p>
     <w:p>
@@ -839,13 +827,7 @@
         <w:rPr>
           <w:rFonts w:ascii="Arial" w:eastAsia="Arial" w:hAnsi="Arial" w:cs="Arial"/>
         </w:rPr>
-        <w:t>El valor del sistema de información se centra en los datos que maneja, ya que este es su activo esencia</w:t>
-      </w:r>
-      <w:r>
-        <w:rPr>
-          <w:rFonts w:ascii="Arial" w:eastAsia="Arial" w:hAnsi="Arial" w:cs="Arial"/>
-        </w:rPr>
-        <w:t>l.</w:t>
+        <w:t>El valor del sistema de información se centra en los datos que maneja, ya que este es su activo esencial.</w:t>
       </w:r>
     </w:p>
     <w:p>
@@ -871,13 +853,7 @@
         <w:rPr>
           <w:rFonts w:ascii="Arial" w:eastAsia="Arial" w:hAnsi="Arial" w:cs="Arial"/>
         </w:rPr>
-        <w:t>Los datos conforman la información, a partir de ella podemos generar conocimiento y a partir de este podemos obtener sabiduría. Esto es así porque la información es aquello que se extrae de un conjunto de datos, el conocimiento lo que se genera a partir</w:t>
-      </w:r>
-      <w:r>
-        <w:rPr>
-          <w:rFonts w:ascii="Arial" w:eastAsia="Arial" w:hAnsi="Arial" w:cs="Arial"/>
-        </w:rPr>
-        <w:t xml:space="preserve"> del análisis de la información, y la sabiduría es el producto de acumular conocimiento y experiencia.</w:t>
+        <w:t>Los datos conforman la información, a partir de ella podemos generar conocimiento y a partir de este podemos obtener sabiduría. Esto es así porque la información es aquello que se extrae de un conjunto de datos, el conocimiento lo que se genera a partir del análisis de la información, y la sabiduría es el producto de acumular conocimiento y experiencia.</w:t>
       </w:r>
     </w:p>
     <w:p>
@@ -984,13 +960,7 @@
         <w:rPr>
           <w:rFonts w:ascii="Arial" w:eastAsia="Arial" w:hAnsi="Arial" w:cs="Arial"/>
         </w:rPr>
-        <w:t>La información nos permite tomar deci</w:t>
-      </w:r>
-      <w:r>
-        <w:rPr>
-          <w:rFonts w:ascii="Arial" w:eastAsia="Arial" w:hAnsi="Arial" w:cs="Arial"/>
-        </w:rPr>
-        <w:t>siones y estas guían nuestras acciones. Las acciones que tomamos a partir de decisiones informadas son las que nos permiten lograr nuestros objetivos.</w:t>
+        <w:t>La información nos permite tomar decisiones y estas guían nuestras acciones. Las acciones que tomamos a partir de decisiones informadas son las que nos permiten lograr nuestros objetivos.</w:t>
       </w:r>
     </w:p>
     <w:p>
@@ -1009,13 +979,7 @@
         <w:rPr>
           <w:rFonts w:ascii="Arial" w:eastAsia="Arial" w:hAnsi="Arial" w:cs="Arial"/>
         </w:rPr>
-        <w:t>El Riesgo es la medida del daño probable sobre un sistema. El riesgo se valora a través de la multiplicac</w:t>
-      </w:r>
-      <w:r>
-        <w:rPr>
-          <w:rFonts w:ascii="Arial" w:eastAsia="Arial" w:hAnsi="Arial" w:cs="Arial"/>
-        </w:rPr>
-        <w:t>ión entre la probabilidad de una amenaza y la magnitud del daño que esta pueda causar. Este crece con el impacto que tiene una amenaza sobre los activos y con la frecuencia con la que se presenta.</w:t>
+        <w:t>El Riesgo es la medida del daño probable sobre un sistema. El riesgo se valora a través de la multiplicación entre la probabilidad de una amenaza y la magnitud del daño que esta pueda causar. Este crece con el impacto que tiene una amenaza sobre los activos y con la frecuencia con la que se presenta.</w:t>
       </w:r>
     </w:p>
     <w:p>
@@ -1053,19 +1017,7 @@
         <w:rPr>
           <w:rFonts w:ascii="Arial" w:eastAsia="Arial" w:hAnsi="Arial" w:cs="Arial"/>
         </w:rPr>
-        <w:t>El comienzo del PDCA es la planificación, donde se define el ​alcance​ ​del SGSI (Sistema de Gestión de la Seguridad de la información) en términos del n</w:t>
-      </w:r>
-      <w:r>
-        <w:rPr>
-          <w:rFonts w:ascii="Arial" w:eastAsia="Arial" w:hAnsi="Arial" w:cs="Arial"/>
-        </w:rPr>
-        <w:t>egocio, la organización, su localización, activos y tecnologías, incluyendo detalles y justificación de cualquier exclusión. Y el final es el actual, donde se implementan en el SGSI las mejoras identificadas y se realizan y comunican acciones preventivas o</w:t>
-      </w:r>
-      <w:r>
-        <w:rPr>
-          <w:rFonts w:ascii="Arial" w:eastAsia="Arial" w:hAnsi="Arial" w:cs="Arial"/>
-        </w:rPr>
-        <w:t xml:space="preserve"> correctivas.</w:t>
+        <w:t>El comienzo del PDCA es la planificación, donde se define el ​alcance​ ​del SGSI (Sistema de Gestión de la Seguridad de la información) en términos del negocio, la organización, su localización, activos y tecnologías, incluyendo detalles y justificación de cualquier exclusión. Y el final es el actual, donde se implementan en el SGSI las mejoras identificadas y se realizan y comunican acciones preventivas o correctivas.</w:t>
       </w:r>
     </w:p>
     <w:p>
@@ -1313,13 +1265,7 @@
         <w:rPr>
           <w:rFonts w:ascii="Arial" w:eastAsia="Arial" w:hAnsi="Arial" w:cs="Arial"/>
         </w:rPr>
-        <w:t>Los activos son los recursos del sistema de información o relacionados con éste, necesarios para que l</w:t>
-      </w:r>
-      <w:r>
-        <w:rPr>
-          <w:rFonts w:ascii="Arial" w:eastAsia="Arial" w:hAnsi="Arial" w:cs="Arial"/>
-        </w:rPr>
-        <w:t>a organización funcione correctamente y alcance los objetivos propuestos.</w:t>
+        <w:t>Los activos son los recursos del sistema de información o relacionados con éste, necesarios para que la organización funcione correctamente y alcance los objetivos propuestos.</w:t>
       </w:r>
     </w:p>
     <w:p>
@@ -1354,13 +1300,7 @@
         <w:rPr>
           <w:rFonts w:ascii="Arial" w:eastAsia="Arial" w:hAnsi="Arial" w:cs="Arial"/>
         </w:rPr>
-        <w:t>Se le d</w:t>
-      </w:r>
-      <w:r>
-        <w:rPr>
-          <w:rFonts w:ascii="Arial" w:eastAsia="Arial" w:hAnsi="Arial" w:cs="Arial"/>
-        </w:rPr>
-        <w:t>enomina impacto a un activo a la medida del daño sobre el activo derivado de la materialización de una amenaza.</w:t>
+        <w:t>Se le denomina impacto a un activo a la medida del daño sobre el activo derivado de la materialización de una amenaza.</w:t>
       </w:r>
     </w:p>
     <w:p>
@@ -1398,38 +1338,26 @@
         <w:rPr>
           <w:rFonts w:ascii="Arial" w:eastAsia="Arial" w:hAnsi="Arial" w:cs="Arial"/>
         </w:rPr>
-        <w:t>Las salvaguardas son las cont</w:t>
-      </w:r>
-      <w:r>
-        <w:rPr>
-          <w:rFonts w:ascii="Arial" w:eastAsia="Arial" w:hAnsi="Arial" w:cs="Arial"/>
-        </w:rPr>
-        <w:t>ramedidas, son los procedimientos o mecanismos que se usan para reducir los riesgos. Las hay de prevención, de organización, de política, técnicos (programas o equipos), físicos y de limitación de degradación del sistema.</w:t>
-      </w:r>
-    </w:p>
-    <w:p>
-      <w:pPr>
-        <w:numPr>
-          <w:ilvl w:val="0"/>
-          <w:numId w:val="2"/>
-        </w:numPr>
-        <w:spacing w:before="0" w:line="240" w:lineRule="auto"/>
-        <w:jc w:val="both"/>
-        <w:rPr>
-          <w:rFonts w:ascii="Arial" w:eastAsia="Arial" w:hAnsi="Arial" w:cs="Arial"/>
-        </w:rPr>
-      </w:pPr>
-      <w:r>
-        <w:rPr>
-          <w:rFonts w:ascii="Arial" w:eastAsia="Arial" w:hAnsi="Arial" w:cs="Arial"/>
-        </w:rPr>
-        <w:t>Para asegurar la disponibilidad, c</w:t>
-      </w:r>
-      <w:r>
-        <w:rPr>
-          <w:rFonts w:ascii="Arial" w:eastAsia="Arial" w:hAnsi="Arial" w:cs="Arial"/>
-        </w:rPr>
-        <w:t xml:space="preserve">onfidencialidad e integridad, entre otras cosas, es necesario gestionar al personal, se lo debe educar de forma continua. Ya que no basta con asegurar que los elementos (equipamiento, software y </w:t>
+        <w:t>Las salvaguardas son las contramedidas, son los procedimientos o mecanismos que se usan para reducir los riesgos. Las hay de prevención, de organización, de política, técnicos (programas o equipos), físicos y de limitación de degradación del sistema.</w:t>
+      </w:r>
+    </w:p>
+    <w:p>
+      <w:pPr>
+        <w:numPr>
+          <w:ilvl w:val="0"/>
+          <w:numId w:val="2"/>
+        </w:numPr>
+        <w:spacing w:before="0" w:line="240" w:lineRule="auto"/>
+        <w:jc w:val="both"/>
+        <w:rPr>
+          <w:rFonts w:ascii="Arial" w:eastAsia="Arial" w:hAnsi="Arial" w:cs="Arial"/>
+        </w:rPr>
+      </w:pPr>
+      <w:r>
+        <w:rPr>
+          <w:rFonts w:ascii="Arial" w:eastAsia="Arial" w:hAnsi="Arial" w:cs="Arial"/>
+        </w:rPr>
+        <w:t xml:space="preserve">Para asegurar la disponibilidad, confidencialidad e integridad, entre otras cosas, es necesario gestionar al personal, se lo debe educar de forma continua. Ya que no basta con asegurar que los elementos (equipamiento, software y </w:t>
       </w:r>
       <w:proofErr w:type="gramStart"/>
       <w:r>
@@ -1443,38 +1371,26 @@
         <w:rPr>
           <w:rFonts w:ascii="Arial" w:eastAsia="Arial" w:hAnsi="Arial" w:cs="Arial"/>
         </w:rPr>
-        <w:t xml:space="preserve"> preserven la seguridad de la información, si</w:t>
-      </w:r>
-      <w:r>
-        <w:rPr>
-          <w:rFonts w:ascii="Arial" w:eastAsia="Arial" w:hAnsi="Arial" w:cs="Arial"/>
-        </w:rPr>
-        <w:t>no que también deben hacerlo los recursos humanos que utilizan dichos elementos.</w:t>
-      </w:r>
-    </w:p>
-    <w:p>
-      <w:pPr>
-        <w:numPr>
-          <w:ilvl w:val="0"/>
-          <w:numId w:val="2"/>
-        </w:numPr>
-        <w:spacing w:before="0" w:line="240" w:lineRule="auto"/>
-        <w:jc w:val="both"/>
-        <w:rPr>
-          <w:rFonts w:ascii="Arial" w:eastAsia="Arial" w:hAnsi="Arial" w:cs="Arial"/>
-        </w:rPr>
-      </w:pPr>
-      <w:r>
-        <w:rPr>
-          <w:rFonts w:ascii="Arial" w:eastAsia="Arial" w:hAnsi="Arial" w:cs="Arial"/>
-        </w:rPr>
-        <w:t xml:space="preserve">El Dominio 8 de la ISO 27001 y 27002 trata de proteger la información de la organización antes de darle acceso a la misma a una persona, ya sea un empleado o un tercero. Esta </w:t>
-      </w:r>
-      <w:r>
-        <w:rPr>
-          <w:rFonts w:ascii="Arial" w:eastAsia="Arial" w:hAnsi="Arial" w:cs="Arial"/>
-        </w:rPr>
-        <w:t>protección debe durar lo mismo que la duración del contrato y debe persistir luego de su finalización. Busca evitar que una persona le dé un uso inadecuado a la información de la cual tiene acceso.</w:t>
+        <w:t xml:space="preserve"> preserven la seguridad de la información, sino que también deben hacerlo los recursos humanos que utilizan dichos elementos.</w:t>
+      </w:r>
+    </w:p>
+    <w:p>
+      <w:pPr>
+        <w:numPr>
+          <w:ilvl w:val="0"/>
+          <w:numId w:val="2"/>
+        </w:numPr>
+        <w:spacing w:before="0" w:line="240" w:lineRule="auto"/>
+        <w:jc w:val="both"/>
+        <w:rPr>
+          <w:rFonts w:ascii="Arial" w:eastAsia="Arial" w:hAnsi="Arial" w:cs="Arial"/>
+        </w:rPr>
+      </w:pPr>
+      <w:r>
+        <w:rPr>
+          <w:rFonts w:ascii="Arial" w:eastAsia="Arial" w:hAnsi="Arial" w:cs="Arial"/>
+        </w:rPr>
+        <w:t>El Dominio 8 de la ISO 27001 y 27002 trata de proteger la información de la organización antes de darle acceso a la misma a una persona, ya sea un empleado o un tercero. Esta protección debe durar lo mismo que la duración del contrato y debe persistir luego de su finalización. Busca evitar que una persona le dé un uso inadecuado a la información de la cual tiene acceso.</w:t>
       </w:r>
     </w:p>
     <w:p>
@@ -1490,13 +1406,7 @@
         <w:rPr>
           <w:rFonts w:ascii="Arial" w:eastAsia="Arial" w:hAnsi="Arial" w:cs="Arial"/>
         </w:rPr>
-        <w:t xml:space="preserve">El dominio 8 de la ISO 27001 se refiere a la seguridad de </w:t>
-      </w:r>
-      <w:r>
-        <w:rPr>
-          <w:rFonts w:ascii="Arial" w:eastAsia="Arial" w:hAnsi="Arial" w:cs="Arial"/>
-        </w:rPr>
-        <w:t>los recursos humanos, mientras que la ISO 27002 se refiere a la protección de la información de la organización.</w:t>
+        <w:t>El dominio 8 de la ISO 27001 se refiere a la seguridad de los recursos humanos, mientras que la ISO 27002 se refiere a la protección de la información de la organización.</w:t>
       </w:r>
     </w:p>
     <w:p>
@@ -1515,13 +1425,7 @@
         <w:rPr>
           <w:rFonts w:ascii="Arial" w:eastAsia="Arial" w:hAnsi="Arial" w:cs="Arial"/>
         </w:rPr>
-        <w:t>Con la ISO-IEC 71 se proponen una serie de orientaciones/recomendaciones sobre accesibilidad, centrados en los sistemas utilizados por las pers</w:t>
-      </w:r>
-      <w:r>
-        <w:rPr>
-          <w:rFonts w:ascii="Arial" w:eastAsia="Arial" w:hAnsi="Arial" w:cs="Arial"/>
-        </w:rPr>
-        <w:t>onas. Estas ayudan a los desarrolladores en el proceso de desarrollo de normas y estándares de accesibilidad.</w:t>
+        <w:t>Con la ISO-IEC 71 se proponen una serie de orientaciones/recomendaciones sobre accesibilidad, centrados en los sistemas utilizados por las personas. Estas ayudan a los desarrolladores en el proceso de desarrollo de normas y estándares de accesibilidad.</w:t>
       </w:r>
     </w:p>
     <w:p>
@@ -1653,13 +1557,7 @@
           <w:rFonts w:ascii="Arial" w:eastAsia="Arial" w:hAnsi="Arial" w:cs="Arial"/>
         </w:rPr>
         <w:tab/>
-        <w:t>Monitoreo de necesidades de capacidad de los sistemas en operación y proyección de futuras</w:t>
-      </w:r>
-      <w:r>
-        <w:rPr>
-          <w:rFonts w:ascii="Arial" w:eastAsia="Arial" w:hAnsi="Arial" w:cs="Arial"/>
-        </w:rPr>
-        <w:t xml:space="preserve"> demandas, para garantizar un procesamiento y almacenamiento adecuados.</w:t>
+        <w:t>Monitoreo de necesidades de capacidad de los sistemas en operación y proyección de futuras demandas, para garantizar un procesamiento y almacenamiento adecuados.</w:t>
       </w:r>
     </w:p>
     <w:p>
@@ -1697,13 +1595,7 @@
           <w:rFonts w:ascii="Arial" w:eastAsia="Arial" w:hAnsi="Arial" w:cs="Arial"/>
         </w:rPr>
         <w:tab/>
-        <w:t>Proteger la integridad del software y la integración. Tomar precauciones para evitar y detectar la introducción de códigos maliciosos y códigos móviles n</w:t>
-      </w:r>
-      <w:r>
-        <w:rPr>
-          <w:rFonts w:ascii="Arial" w:eastAsia="Arial" w:hAnsi="Arial" w:cs="Arial"/>
-        </w:rPr>
-        <w:t xml:space="preserve">o-autorizados. </w:t>
+        <w:t xml:space="preserve">Proteger la integridad del software y la integración. Tomar precauciones para evitar y detectar la introducción de códigos maliciosos y códigos móviles no-autorizados. </w:t>
       </w:r>
     </w:p>
     <w:p>
@@ -1740,11 +1632,6 @@
           <w:rFonts w:ascii="Arial" w:eastAsia="Arial" w:hAnsi="Arial" w:cs="Arial"/>
         </w:rPr>
         <w:tab/>
-      </w:r>
-      <w:r>
-        <w:rPr>
-          <w:rFonts w:ascii="Arial" w:eastAsia="Arial" w:hAnsi="Arial" w:cs="Arial"/>
-        </w:rPr>
         <w:t xml:space="preserve">Determinar los requerimientos para resguardar cada software o dato en función de su criticidad. Se definirá y documentará un esquema de resguardo de la información. </w:t>
       </w:r>
     </w:p>
@@ -1782,13 +1669,7 @@
           <w:rFonts w:ascii="Arial" w:eastAsia="Arial" w:hAnsi="Arial" w:cs="Arial"/>
         </w:rPr>
         <w:tab/>
-        <w:t>Se producirán y mantendrán registros de auditoría en los cuales se r</w:t>
-      </w:r>
-      <w:r>
-        <w:rPr>
-          <w:rFonts w:ascii="Arial" w:eastAsia="Arial" w:hAnsi="Arial" w:cs="Arial"/>
-        </w:rPr>
-        <w:t xml:space="preserve">egistren las actividades, excepciones, y eventos de seguridad de la información de los usuarios, por un período acordado para permitir la detección e investigación de incidentes. </w:t>
+        <w:t xml:space="preserve">Se producirán y mantendrán registros de auditoría en los cuales se registren las actividades, excepciones, y eventos de seguridad de la información de los usuarios, por un período acordado para permitir la detección e investigación de incidentes. </w:t>
       </w:r>
     </w:p>
     <w:p>
@@ -1825,13 +1706,7 @@
           <w:rFonts w:ascii="Arial" w:eastAsia="Arial" w:hAnsi="Arial" w:cs="Arial"/>
         </w:rPr>
         <w:tab/>
-        <w:t>Se debe controlar el acceso a los archivos del sistem</w:t>
-      </w:r>
-      <w:r>
-        <w:rPr>
-          <w:rFonts w:ascii="Arial" w:eastAsia="Arial" w:hAnsi="Arial" w:cs="Arial"/>
-        </w:rPr>
-        <w:t xml:space="preserve">a y el código fuente del programa, y los proyectos TI. Asimismo, las actividades de soporte se debieran realizar </w:t>
+        <w:t xml:space="preserve">Se debe controlar el acceso a los archivos del sistema y el código fuente del programa, y los proyectos TI. Asimismo, las actividades de soporte se debieran realizar </w:t>
       </w:r>
       <w:proofErr w:type="gramStart"/>
       <w:r>
@@ -1864,19 +1739,7 @@
         <w:rPr>
           <w:rFonts w:ascii="Arial" w:eastAsia="Arial" w:hAnsi="Arial" w:cs="Arial"/>
         </w:rPr>
-        <w:t xml:space="preserve">La gestión de los activos, propone tener un conocimiento preciso </w:t>
-      </w:r>
-      <w:r>
-        <w:rPr>
-          <w:rFonts w:ascii="Arial" w:eastAsia="Arial" w:hAnsi="Arial" w:cs="Arial"/>
-        </w:rPr>
-        <w:t>sobre los activos que posee como parte importante de la administración de riesgos, clasificándolos de acuerdo a la sensibilidad y criticidad de la información que contienen, para garantizar que reciban un nivel apropiado de protección y medidas de tratamie</w:t>
-      </w:r>
-      <w:r>
-        <w:rPr>
-          <w:rFonts w:ascii="Arial" w:eastAsia="Arial" w:hAnsi="Arial" w:cs="Arial"/>
-        </w:rPr>
-        <w:t>nto, el cual se define a partir de su clasificación.</w:t>
+        <w:t>La gestión de los activos, propone tener un conocimiento preciso sobre los activos que posee como parte importante de la administración de riesgos, clasificándolos de acuerdo a la sensibilidad y criticidad de la información que contienen, para garantizar que reciban un nivel apropiado de protección y medidas de tratamiento, el cual se define a partir de su clasificación.</w:t>
       </w:r>
     </w:p>
     <w:p>
@@ -1978,13 +1841,7 @@
         <w:rPr>
           <w:rFonts w:ascii="Arial" w:eastAsia="Arial" w:hAnsi="Arial" w:cs="Arial"/>
         </w:rPr>
-        <w:t>Gestión del</w:t>
-      </w:r>
-      <w:r>
-        <w:rPr>
-          <w:rFonts w:ascii="Arial" w:eastAsia="Arial" w:hAnsi="Arial" w:cs="Arial"/>
-        </w:rPr>
-        <w:t xml:space="preserve"> Cumplimiento.</w:t>
+        <w:t>Gestión del Cumplimiento.</w:t>
       </w:r>
     </w:p>
     <w:p>
@@ -2136,13 +1993,7 @@
         <w:rPr>
           <w:rFonts w:ascii="Arial" w:eastAsia="Arial" w:hAnsi="Arial" w:cs="Arial"/>
         </w:rPr>
-        <w:t xml:space="preserve">La gestión de la seguridad de la información requiere de una estrategia alineada con el negocio y sus objetivos, requiere recursos y actividades dirigidas y coordinadas por una organización de la seguridad que se extienda a través de toda la organización, </w:t>
-      </w:r>
-      <w:r>
-        <w:rPr>
-          <w:rFonts w:ascii="Arial" w:eastAsia="Arial" w:hAnsi="Arial" w:cs="Arial"/>
-        </w:rPr>
-        <w:t>desde la alta dirección hasta los usuarios finales.</w:t>
+        <w:t>La gestión de la seguridad de la información requiere de una estrategia alineada con el negocio y sus objetivos, requiere recursos y actividades dirigidas y coordinadas por una organización de la seguridad que se extienda a través de toda la organización, desde la alta dirección hasta los usuarios finales.</w:t>
       </w:r>
     </w:p>
     <w:p>
@@ -2172,13 +2023,7 @@
         <w:rPr>
           <w:rFonts w:ascii="Arial" w:eastAsia="Arial" w:hAnsi="Arial" w:cs="Arial"/>
         </w:rPr>
-        <w:t xml:space="preserve"> son los requisitos para que la misma se</w:t>
-      </w:r>
-      <w:r>
-        <w:rPr>
-          <w:rFonts w:ascii="Arial" w:eastAsia="Arial" w:hAnsi="Arial" w:cs="Arial"/>
-        </w:rPr>
-        <w:t xml:space="preserve"> salvaguarde ante accesos no autorizados, modificación, pérdida de confidencialidad o destrucción deliberada y qué se hace con la información una vez que ya no sea requerida.</w:t>
+        <w:t xml:space="preserve"> son los requisitos para que la misma se salvaguarde ante accesos no autorizados, modificación, pérdida de confidencialidad o destrucción deliberada y qué se hace con la información una vez que ya no sea requerida.</w:t>
       </w:r>
     </w:p>
     <w:p>
@@ -2195,13 +2040,7 @@
           <w:rFonts w:ascii="Arial" w:eastAsia="Arial" w:hAnsi="Arial" w:cs="Arial"/>
         </w:rPr>
         <w:lastRenderedPageBreak/>
-        <w:t>El custodio técnico es el encargado de administrar y hacer efectivos los controle</w:t>
-      </w:r>
-      <w:r>
-        <w:rPr>
-          <w:rFonts w:ascii="Arial" w:eastAsia="Arial" w:hAnsi="Arial" w:cs="Arial"/>
-        </w:rPr>
-        <w:t>s de seguridad que el propietario de la información haya definido.</w:t>
+        <w:t>El custodio técnico es el encargado de administrar y hacer efectivos los controles de seguridad que el propietario de la información haya definido.</w:t>
       </w:r>
     </w:p>
     <w:p>
@@ -2217,13 +2056,7 @@
         <w:rPr>
           <w:rFonts w:ascii="Arial" w:eastAsia="Arial" w:hAnsi="Arial" w:cs="Arial"/>
         </w:rPr>
-        <w:t>El usuario es Cualquier persona que genere, obtenga, transforme, conserve o utilice información de la organización. Utilizan la información para su labor, y tendrán el derecho manifiesto de</w:t>
-      </w:r>
-      <w:r>
-        <w:rPr>
-          <w:rFonts w:ascii="Arial" w:eastAsia="Arial" w:hAnsi="Arial" w:cs="Arial"/>
-        </w:rPr>
-        <w:t xml:space="preserve"> su uso dentro del inventario de información.</w:t>
+        <w:t>El usuario es Cualquier persona que genere, obtenga, transforme, conserve o utilice información de la organización. Utilizan la información para su labor, y tendrán el derecho manifiesto de su uso dentro del inventario de información.</w:t>
       </w:r>
     </w:p>
     <w:p>

</xml_diff>